<commit_message>
DAY 6 (14/01/26) – Medallion Architecture
</commit_message>
<xml_diff>
--- a/Day-6/Day-6.docx
+++ b/Day-6/Day-6.docx
@@ -3,338 +3,394 @@
 <w:document xmlns:wpc="http://schemas.microsoft.com/office/word/2010/wordprocessingCanvas" xmlns:cx="http://schemas.microsoft.com/office/drawing/2014/chartex" xmlns:cx1="http://schemas.microsoft.com/office/drawing/2015/9/8/chartex" xmlns:cx2="http://schemas.microsoft.com/office/drawing/2015/10/21/chartex" xmlns:cx3="http://schemas.microsoft.com/office/drawing/2016/5/9/chartex" xmlns:cx4="http://schemas.microsoft.com/office/drawing/2016/5/10/chartex" xmlns:cx5="http://schemas.microsoft.com/office/drawing/2016/5/11/chartex" xmlns:cx6="http://schemas.microsoft.com/office/drawing/2016/5/12/chartex" xmlns:cx7="http://schemas.microsoft.com/office/drawing/2016/5/13/chartex" xmlns:cx8="http://schemas.microsoft.com/office/drawing/2016/5/14/chartex" xmlns:mc="http://schemas.openxmlformats.org/markup-compatibility/2006" xmlns:aink="http://schemas.microsoft.com/office/drawing/2016/ink" xmlns:am3d="http://schemas.microsoft.com/office/drawing/2017/model3d" xmlns:o="urn:schemas-microsoft-com:office:office" xmlns:oel="http://schemas.microsoft.com/office/2019/extlst" xmlns:r="http://schemas.openxmlformats.org/officeDocument/2006/relationships" xmlns:m="http://schemas.openxmlformats.org/officeDocument/2006/math" xmlns:v="urn:schemas-microsoft-com:vml" xmlns:wp14="http://schemas.microsoft.com/office/word/2010/wordprocessingDrawing" xmlns:wp="http://schemas.openxmlformats.org/drawingml/2006/wordprocessingDrawing" xmlns:w10="urn:schemas-microsoft-com:office:word" xmlns:w="http://schemas.openxmlformats.org/wordprocessingml/2006/main" xmlns:w14="http://schemas.microsoft.com/office/word/2010/wordml" xmlns:w15="http://schemas.microsoft.com/office/word/2012/wordml" xmlns:w16cex="http://schemas.microsoft.com/office/word/2018/wordml/cex" xmlns:w16cid="http://schemas.microsoft.com/office/word/2016/wordml/cid" xmlns:w16="http://schemas.microsoft.com/office/word/2018/wordml" xmlns:w16du="http://schemas.microsoft.com/office/word/2023/wordml/word16du" xmlns:w16sdtdh="http://schemas.microsoft.com/office/word/2020/wordml/sdtdatahash" xmlns:w16sdtfl="http://schemas.microsoft.com/office/word/2024/wordml/sdtformatlock" xmlns:w16se="http://schemas.microsoft.com/office/word/2015/wordml/symex" xmlns:wpg="http://schemas.microsoft.com/office/word/2010/wordprocessingGroup" xmlns:wpi="http://schemas.microsoft.com/office/word/2010/wordprocessingInk" xmlns:wne="http://schemas.microsoft.com/office/word/2006/wordml" xmlns:wps="http://schemas.microsoft.com/office/word/2010/wordprocessingShape" mc:Ignorable="w14 w15 w16se w16cid w16 w16cex w16sdtdh w16sdtfl w16du wp14">
   <w:body>
     <w:p>
-      <w:r>
-        <w:rPr>
-          <w:rFonts w:ascii="Segoe UI Emoji" w:hAnsi="Segoe UI Emoji" w:cs="Segoe UI Emoji"/>
-        </w:rPr>
-        <w:t>🚀</w:t>
-      </w:r>
-      <w:r>
-        <w:t xml:space="preserve"> </w:t>
-      </w:r>
-      <w:r>
-        <w:rPr>
+      <w:pPr>
+        <w:rPr>
+          <w:rFonts w:ascii="Segoe UI Emoji" w:hAnsi="Segoe UI Emoji" w:cs="Segoe UI Emoji"/>
+        </w:rPr>
+      </w:pPr>
+      <w:r>
+        <w:rPr>
+          <w:rFonts w:ascii="Segoe UI Emoji" w:hAnsi="Segoe UI Emoji" w:cs="Segoe UI Emoji"/>
+        </w:rPr>
+        <w:t xml:space="preserve">🚀 </w:t>
+      </w:r>
+      <w:r>
+        <w:rPr>
+          <w:rFonts w:ascii="Segoe UI Emoji" w:hAnsi="Segoe UI Emoji" w:cs="Segoe UI Emoji"/>
           <w:b/>
           <w:bCs/>
         </w:rPr>
-        <w:t>Day 5 of 14 Days Databricks Challenge</w:t>
+        <w:t>Day 6 of 14 Days Databricks Challenge</w:t>
       </w:r>
     </w:p>
     <w:p>
-      <w:r>
-        <w:t xml:space="preserve">Day 5 of the </w:t>
-      </w:r>
-      <w:r>
-        <w:rPr>
+      <w:pPr>
+        <w:rPr>
+          <w:rFonts w:ascii="Segoe UI Emoji" w:hAnsi="Segoe UI Emoji" w:cs="Segoe UI Emoji"/>
+        </w:rPr>
+      </w:pPr>
+      <w:r>
+        <w:rPr>
+          <w:rFonts w:ascii="Segoe UI Emoji" w:hAnsi="Segoe UI Emoji" w:cs="Segoe UI Emoji"/>
+        </w:rPr>
+        <w:t xml:space="preserve">Day 6 of the </w:t>
+      </w:r>
+      <w:r>
+        <w:rPr>
+          <w:rFonts w:ascii="Segoe UI Emoji" w:hAnsi="Segoe UI Emoji" w:cs="Segoe UI Emoji"/>
           <w:b/>
           <w:bCs/>
         </w:rPr>
         <w:t>14 Days Databricks Challenge</w:t>
       </w:r>
       <w:r>
+        <w:rPr>
+          <w:rFonts w:ascii="Segoe UI Emoji" w:hAnsi="Segoe UI Emoji" w:cs="Segoe UI Emoji"/>
+        </w:rPr>
         <w:t xml:space="preserve"> organized by </w:t>
       </w:r>
       <w:r>
         <w:rPr>
+          <w:rFonts w:ascii="Segoe UI Emoji" w:hAnsi="Segoe UI Emoji" w:cs="Segoe UI Emoji"/>
           <w:b/>
           <w:bCs/>
         </w:rPr>
         <w:t>Indian Data Club</w:t>
       </w:r>
       <w:r>
-        <w:t xml:space="preserve"> and sponsored by </w:t>
-      </w:r>
-      <w:r>
-        <w:rPr>
+        <w:rPr>
+          <w:rFonts w:ascii="Segoe UI Emoji" w:hAnsi="Segoe UI Emoji" w:cs="Segoe UI Emoji"/>
+        </w:rPr>
+        <w:t xml:space="preserve">, and sponsored by </w:t>
+      </w:r>
+      <w:r>
+        <w:rPr>
+          <w:rFonts w:ascii="Segoe UI Emoji" w:hAnsi="Segoe UI Emoji" w:cs="Segoe UI Emoji"/>
           <w:b/>
           <w:bCs/>
         </w:rPr>
         <w:t>Databricks</w:t>
       </w:r>
       <w:r>
+        <w:rPr>
+          <w:rFonts w:ascii="Segoe UI Emoji" w:hAnsi="Segoe UI Emoji" w:cs="Segoe UI Emoji"/>
+        </w:rPr>
         <w:t xml:space="preserve"> &amp; </w:t>
       </w:r>
-      <w:r>
-        <w:rPr>
+      <w:proofErr w:type="spellStart"/>
+      <w:r>
+        <w:rPr>
+          <w:rFonts w:ascii="Segoe UI Emoji" w:hAnsi="Segoe UI Emoji" w:cs="Segoe UI Emoji"/>
           <w:b/>
           <w:bCs/>
         </w:rPr>
         <w:t>Codebasics</w:t>
       </w:r>
-      <w:r>
-        <w:t xml:space="preserve"> was all about taking </w:t>
-      </w:r>
-      <w:r>
-        <w:rPr>
+      <w:proofErr w:type="spellEnd"/>
+      <w:r>
+        <w:rPr>
+          <w:rFonts w:ascii="Segoe UI Emoji" w:hAnsi="Segoe UI Emoji" w:cs="Segoe UI Emoji"/>
+        </w:rPr>
+        <w:t xml:space="preserve">, focused on designing scalable and production-ready data pipelines using </w:t>
+      </w:r>
+      <w:r>
+        <w:rPr>
+          <w:rFonts w:ascii="Segoe UI Emoji" w:hAnsi="Segoe UI Emoji" w:cs="Segoe UI Emoji"/>
           <w:b/>
           <w:bCs/>
         </w:rPr>
-        <w:t>Delta Lake to the next level</w:t>
-      </w:r>
-      <w:r>
-        <w:t xml:space="preserve"> </w:t>
-      </w:r>
-      <w:r>
-        <w:rPr>
-          <w:rFonts w:ascii="Segoe UI Emoji" w:hAnsi="Segoe UI Emoji" w:cs="Segoe UI Emoji"/>
-        </w:rPr>
-        <w:t>🔥</w:t>
+        <w:t>Medallion Architecture</w:t>
+      </w:r>
+      <w:r>
+        <w:rPr>
+          <w:rFonts w:ascii="Segoe UI Emoji" w:hAnsi="Segoe UI Emoji" w:cs="Segoe UI Emoji"/>
+        </w:rPr>
+        <w:t xml:space="preserve"> 🏗️</w:t>
       </w:r>
     </w:p>
     <w:p>
-      <w:r>
-        <w:rPr>
-          <w:rFonts w:ascii="Segoe UI Emoji" w:hAnsi="Segoe UI Emoji" w:cs="Segoe UI Emoji"/>
-        </w:rPr>
-        <w:t>📘</w:t>
-      </w:r>
-      <w:r>
-        <w:t xml:space="preserve"> </w:t>
-      </w:r>
-      <w:r>
-        <w:rPr>
+      <w:pPr>
+        <w:rPr>
+          <w:rFonts w:ascii="Segoe UI Emoji" w:hAnsi="Segoe UI Emoji" w:cs="Segoe UI Emoji"/>
+        </w:rPr>
+      </w:pPr>
+      <w:r>
+        <w:rPr>
+          <w:rFonts w:ascii="Segoe UI Emoji" w:hAnsi="Segoe UI Emoji" w:cs="Segoe UI Emoji"/>
+        </w:rPr>
+        <w:t xml:space="preserve">📘 </w:t>
+      </w:r>
+      <w:r>
+        <w:rPr>
+          <w:rFonts w:ascii="Segoe UI Emoji" w:hAnsi="Segoe UI Emoji" w:cs="Segoe UI Emoji"/>
           <w:b/>
           <w:bCs/>
         </w:rPr>
-        <w:t>Day 5 Focus: Delta Lake – Advanced Concepts</w:t>
+        <w:t>Day 6 Focus: Medallion Architecture (Bronze → Silver → Gold)</w:t>
       </w:r>
     </w:p>
     <w:p>
-      <w:r>
-        <w:rPr>
-          <w:rFonts w:ascii="Segoe UI Emoji" w:hAnsi="Segoe UI Emoji" w:cs="Segoe UI Emoji"/>
-        </w:rPr>
-        <w:t>🔍</w:t>
-      </w:r>
-      <w:r>
-        <w:t xml:space="preserve"> </w:t>
-      </w:r>
-      <w:r>
-        <w:rPr>
+      <w:pPr>
+        <w:rPr>
+          <w:rFonts w:ascii="Segoe UI Emoji" w:hAnsi="Segoe UI Emoji" w:cs="Segoe UI Emoji"/>
+        </w:rPr>
+      </w:pPr>
+      <w:r>
+        <w:rPr>
+          <w:rFonts w:ascii="Segoe UI Emoji" w:hAnsi="Segoe UI Emoji" w:cs="Segoe UI Emoji"/>
+        </w:rPr>
+        <w:t xml:space="preserve">🔍 </w:t>
+      </w:r>
+      <w:r>
+        <w:rPr>
+          <w:rFonts w:ascii="Segoe UI Emoji" w:hAnsi="Segoe UI Emoji" w:cs="Segoe UI Emoji"/>
           <w:b/>
           <w:bCs/>
         </w:rPr>
         <w:t>Key Learnings:</w:t>
       </w:r>
       <w:r>
+        <w:rPr>
+          <w:rFonts w:ascii="Segoe UI Emoji" w:hAnsi="Segoe UI Emoji" w:cs="Segoe UI Emoji"/>
+        </w:rPr>
         <w:br/>
-      </w:r>
-      <w:r>
-        <w:rPr>
-          <w:rFonts w:ascii="Segoe UI Emoji" w:hAnsi="Segoe UI Emoji" w:cs="Segoe UI Emoji"/>
-        </w:rPr>
-        <w:t>✅</w:t>
-      </w:r>
-      <w:r>
-        <w:t xml:space="preserve"> Delta Lake Time Travel (querying historical versions)</w:t>
-      </w:r>
-      <w:r>
+        <w:t>✅ Bronze layer for raw data ingestion</w:t>
+      </w:r>
+      <w:r>
+        <w:rPr>
+          <w:rFonts w:ascii="Segoe UI Emoji" w:hAnsi="Segoe UI Emoji" w:cs="Segoe UI Emoji"/>
+        </w:rPr>
         <w:br/>
-      </w:r>
-      <w:r>
-        <w:rPr>
-          <w:rFonts w:ascii="Segoe UI Emoji" w:hAnsi="Segoe UI Emoji" w:cs="Segoe UI Emoji"/>
-        </w:rPr>
-        <w:t>✅</w:t>
-      </w:r>
-      <w:r>
-        <w:t xml:space="preserve"> MERGE operations for incremental upserts</w:t>
-      </w:r>
-      <w:r>
+        <w:t>✅ Silver layer for data cleaning, validation &amp; enrichment</w:t>
+      </w:r>
+      <w:r>
+        <w:rPr>
+          <w:rFonts w:ascii="Segoe UI Emoji" w:hAnsi="Segoe UI Emoji" w:cs="Segoe UI Emoji"/>
+        </w:rPr>
         <w:br/>
-      </w:r>
-      <w:r>
-        <w:rPr>
-          <w:rFonts w:ascii="Segoe UI Emoji" w:hAnsi="Segoe UI Emoji" w:cs="Segoe UI Emoji"/>
-        </w:rPr>
-        <w:t>✅</w:t>
-      </w:r>
-      <w:r>
-        <w:t xml:space="preserve"> OPTIMIZE &amp; ZORDER for performance tuning</w:t>
-      </w:r>
-      <w:r>
+        <w:t>✅ Gold layer for business-level aggregations</w:t>
+      </w:r>
+      <w:r>
+        <w:rPr>
+          <w:rFonts w:ascii="Segoe UI Emoji" w:hAnsi="Segoe UI Emoji" w:cs="Segoe UI Emoji"/>
+        </w:rPr>
         <w:br/>
-      </w:r>
-      <w:r>
-        <w:rPr>
-          <w:rFonts w:ascii="Segoe UI Emoji" w:hAnsi="Segoe UI Emoji" w:cs="Segoe UI Emoji"/>
-        </w:rPr>
-        <w:t>✅</w:t>
-      </w:r>
-      <w:r>
-        <w:t xml:space="preserve"> VACUUM for cleaning up old and unused files</w:t>
+        <w:t>✅ Incremental processing best practices</w:t>
       </w:r>
     </w:p>
     <w:p>
-      <w:r>
-        <w:rPr>
-          <w:rFonts w:ascii="Segoe UI Emoji" w:hAnsi="Segoe UI Emoji" w:cs="Segoe UI Emoji"/>
-        </w:rPr>
-        <w:t>🛠️</w:t>
-      </w:r>
-      <w:r>
-        <w:t xml:space="preserve"> </w:t>
-      </w:r>
-      <w:r>
-        <w:rPr>
+      <w:pPr>
+        <w:rPr>
+          <w:rFonts w:ascii="Segoe UI Emoji" w:hAnsi="Segoe UI Emoji" w:cs="Segoe UI Emoji"/>
+        </w:rPr>
+      </w:pPr>
+      <w:r>
+        <w:rPr>
+          <w:rFonts w:ascii="Segoe UI Emoji" w:hAnsi="Segoe UI Emoji" w:cs="Segoe UI Emoji"/>
+        </w:rPr>
+        <w:t xml:space="preserve">🛠️ </w:t>
+      </w:r>
+      <w:r>
+        <w:rPr>
+          <w:rFonts w:ascii="Segoe UI Emoji" w:hAnsi="Segoe UI Emoji" w:cs="Segoe UI Emoji"/>
           <w:b/>
           <w:bCs/>
         </w:rPr>
-        <w:t>Hands-on Tasks:</w:t>
-      </w:r>
-      <w:r>
+        <w:t>Hands-on Implementation:</w:t>
+      </w:r>
+      <w:r>
+        <w:rPr>
+          <w:rFonts w:ascii="Segoe UI Emoji" w:hAnsi="Segoe UI Emoji" w:cs="Segoe UI Emoji"/>
+        </w:rPr>
         <w:br/>
-      </w:r>
-      <w:r>
-        <w:rPr>
-          <w:rFonts w:ascii="Segoe UI Emoji" w:hAnsi="Segoe UI Emoji" w:cs="Segoe UI Emoji"/>
-        </w:rPr>
-        <w:t>✔️</w:t>
-      </w:r>
-      <w:r>
-        <w:t xml:space="preserve"> Implemented incremental MERGE logic</w:t>
-      </w:r>
-      <w:r>
+        <w:t>✔️ Built Bronze layer for raw event ingestion</w:t>
+      </w:r>
+      <w:r>
+        <w:rPr>
+          <w:rFonts w:ascii="Segoe UI Emoji" w:hAnsi="Segoe UI Emoji" w:cs="Segoe UI Emoji"/>
+        </w:rPr>
         <w:br/>
-      </w:r>
-      <w:r>
-        <w:rPr>
-          <w:rFonts w:ascii="Segoe UI Emoji" w:hAnsi="Segoe UI Emoji" w:cs="Segoe UI Emoji"/>
-        </w:rPr>
-        <w:t>✔️</w:t>
-      </w:r>
-      <w:r>
-        <w:t xml:space="preserve"> Queried historical data using version &amp; timestamp</w:t>
-      </w:r>
-      <w:r>
+        <w:t xml:space="preserve">✔️ Cleaned and validated data in the </w:t>
+      </w:r>
+      <w:proofErr w:type="gramStart"/>
+      <w:r>
+        <w:rPr>
+          <w:rFonts w:ascii="Segoe UI Emoji" w:hAnsi="Segoe UI Emoji" w:cs="Segoe UI Emoji"/>
+        </w:rPr>
+        <w:t>Silver</w:t>
+      </w:r>
+      <w:proofErr w:type="gramEnd"/>
+      <w:r>
+        <w:rPr>
+          <w:rFonts w:ascii="Segoe UI Emoji" w:hAnsi="Segoe UI Emoji" w:cs="Segoe UI Emoji"/>
+        </w:rPr>
+        <w:t xml:space="preserve"> layer</w:t>
+      </w:r>
+      <w:r>
+        <w:rPr>
+          <w:rFonts w:ascii="Segoe UI Emoji" w:hAnsi="Segoe UI Emoji" w:cs="Segoe UI Emoji"/>
+        </w:rPr>
         <w:br/>
-      </w:r>
-      <w:r>
-        <w:rPr>
-          <w:rFonts w:ascii="Segoe UI Emoji" w:hAnsi="Segoe UI Emoji" w:cs="Segoe UI Emoji"/>
-        </w:rPr>
-        <w:t>✔️</w:t>
-      </w:r>
-      <w:r>
-        <w:t xml:space="preserve"> Optimized Delta tables for faster queries</w:t>
-      </w:r>
-      <w:r>
+        <w:t xml:space="preserve">✔️ Created business aggregates in the </w:t>
+      </w:r>
+      <w:proofErr w:type="gramStart"/>
+      <w:r>
+        <w:rPr>
+          <w:rFonts w:ascii="Segoe UI Emoji" w:hAnsi="Segoe UI Emoji" w:cs="Segoe UI Emoji"/>
+        </w:rPr>
+        <w:t>Gold</w:t>
+      </w:r>
+      <w:proofErr w:type="gramEnd"/>
+      <w:r>
+        <w:rPr>
+          <w:rFonts w:ascii="Segoe UI Emoji" w:hAnsi="Segoe UI Emoji" w:cs="Segoe UI Emoji"/>
+        </w:rPr>
+        <w:t xml:space="preserve"> layer</w:t>
+      </w:r>
+      <w:r>
+        <w:rPr>
+          <w:rFonts w:ascii="Segoe UI Emoji" w:hAnsi="Segoe UI Emoji" w:cs="Segoe UI Emoji"/>
+        </w:rPr>
         <w:br/>
-      </w:r>
-      <w:r>
-        <w:rPr>
-          <w:rFonts w:ascii="Segoe UI Emoji" w:hAnsi="Segoe UI Emoji" w:cs="Segoe UI Emoji"/>
-        </w:rPr>
-        <w:t>✔️</w:t>
-      </w:r>
-      <w:r>
-        <w:t xml:space="preserve"> Performed data cleanup using VACUUM</w:t>
+        <w:t>✔️ Designed an end-to-end scalable data pipeline</w:t>
       </w:r>
     </w:p>
     <w:p>
-      <w:r>
-        <w:t xml:space="preserve">These features clearly show how Delta Lake makes data lakes </w:t>
-      </w:r>
-      <w:r>
-        <w:rPr>
+      <w:pPr>
+        <w:rPr>
+          <w:rFonts w:ascii="Segoe UI Emoji" w:hAnsi="Segoe UI Emoji" w:cs="Segoe UI Emoji"/>
+        </w:rPr>
+      </w:pPr>
+      <w:r>
+        <w:rPr>
+          <w:rFonts w:ascii="Segoe UI Emoji" w:hAnsi="Segoe UI Emoji" w:cs="Segoe UI Emoji"/>
+        </w:rPr>
+        <w:t xml:space="preserve">This layered approach clearly shows how Databricks enables </w:t>
+      </w:r>
+      <w:r>
+        <w:rPr>
+          <w:rFonts w:ascii="Segoe UI Emoji" w:hAnsi="Segoe UI Emoji" w:cs="Segoe UI Emoji"/>
           <w:b/>
           <w:bCs/>
         </w:rPr>
-        <w:t>reliable, performant, and production-ready</w:t>
-      </w:r>
-      <w:r>
-        <w:t xml:space="preserve"> </w:t>
-      </w:r>
-      <w:r>
-        <w:rPr>
-          <w:rFonts w:ascii="Segoe UI Emoji" w:hAnsi="Segoe UI Emoji" w:cs="Segoe UI Emoji"/>
-        </w:rPr>
-        <w:t>⚡📊</w:t>
+        <w:t>reliable, maintainable, and analytics-ready data architectures</w:t>
+      </w:r>
+      <w:r>
+        <w:rPr>
+          <w:rFonts w:ascii="Segoe UI Emoji" w:hAnsi="Segoe UI Emoji" w:cs="Segoe UI Emoji"/>
+        </w:rPr>
+        <w:t xml:space="preserve"> ⚡📊</w:t>
       </w:r>
     </w:p>
     <w:p>
-      <w:r>
-        <w:rPr>
-          <w:rFonts w:ascii="Segoe UI Emoji" w:hAnsi="Segoe UI Emoji" w:cs="Segoe UI Emoji"/>
-        </w:rPr>
-        <w:t>🔗</w:t>
-      </w:r>
-      <w:r>
-        <w:t xml:space="preserve"> </w:t>
-      </w:r>
-      <w:r>
-        <w:rPr>
+      <w:pPr>
+        <w:rPr>
+          <w:rFonts w:ascii="Segoe UI Emoji" w:hAnsi="Segoe UI Emoji" w:cs="Segoe UI Emoji"/>
+        </w:rPr>
+      </w:pPr>
+      <w:r>
+        <w:rPr>
+          <w:rFonts w:ascii="Segoe UI Emoji" w:hAnsi="Segoe UI Emoji" w:cs="Segoe UI Emoji"/>
+        </w:rPr>
+        <w:t xml:space="preserve">🔗 </w:t>
+      </w:r>
+      <w:r>
+        <w:rPr>
+          <w:rFonts w:ascii="Segoe UI Emoji" w:hAnsi="Segoe UI Emoji" w:cs="Segoe UI Emoji"/>
           <w:b/>
           <w:bCs/>
         </w:rPr>
         <w:t>Challenge Registration Link:</w:t>
       </w:r>
       <w:r>
+        <w:rPr>
+          <w:rFonts w:ascii="Segoe UI Emoji" w:hAnsi="Segoe UI Emoji" w:cs="Segoe UI Emoji"/>
+        </w:rPr>
         <w:br/>
       </w:r>
       <w:hyperlink r:id="rId4" w:tgtFrame="_new" w:history="1">
         <w:r>
           <w:rPr>
             <w:rStyle w:val="Hyperlink"/>
+            <w:rFonts w:ascii="Segoe UI Emoji" w:hAnsi="Segoe UI Emoji" w:cs="Segoe UI Emoji"/>
           </w:rPr>
           <w:t>https://lnkd.in/gwEhDH8c</w:t>
         </w:r>
       </w:hyperlink>
     </w:p>
     <w:p>
-      <w:r>
-        <w:t xml:space="preserve">Huge thanks to </w:t>
-      </w:r>
-      <w:r>
-        <w:rPr>
+      <w:pPr>
+        <w:rPr>
+          <w:rFonts w:ascii="Segoe UI Emoji" w:hAnsi="Segoe UI Emoji" w:cs="Segoe UI Emoji"/>
+        </w:rPr>
+      </w:pPr>
+      <w:r>
+        <w:rPr>
+          <w:rFonts w:ascii="Segoe UI Emoji" w:hAnsi="Segoe UI Emoji" w:cs="Segoe UI Emoji"/>
+        </w:rPr>
+        <w:t xml:space="preserve">Big thanks to </w:t>
+      </w:r>
+      <w:r>
+        <w:rPr>
+          <w:rFonts w:ascii="Segoe UI Emoji" w:hAnsi="Segoe UI Emoji" w:cs="Segoe UI Emoji"/>
           <w:b/>
           <w:bCs/>
         </w:rPr>
         <w:t>@Indian Data Club</w:t>
       </w:r>
       <w:r>
+        <w:rPr>
+          <w:rFonts w:ascii="Segoe UI Emoji" w:hAnsi="Segoe UI Emoji" w:cs="Segoe UI Emoji"/>
+        </w:rPr>
         <w:t xml:space="preserve">, </w:t>
       </w:r>
       <w:r>
         <w:rPr>
+          <w:rFonts w:ascii="Segoe UI Emoji" w:hAnsi="Segoe UI Emoji" w:cs="Segoe UI Emoji"/>
           <w:b/>
           <w:bCs/>
         </w:rPr>
         <w:t>@Databricks</w:t>
       </w:r>
       <w:r>
+        <w:rPr>
+          <w:rFonts w:ascii="Segoe UI Emoji" w:hAnsi="Segoe UI Emoji" w:cs="Segoe UI Emoji"/>
+        </w:rPr>
         <w:t xml:space="preserve">, and </w:t>
       </w:r>
       <w:r>
         <w:rPr>
+          <w:rFonts w:ascii="Segoe UI Emoji" w:hAnsi="Segoe UI Emoji" w:cs="Segoe UI Emoji"/>
           <w:b/>
           <w:bCs/>
         </w:rPr>
         <w:t>@Codebasics</w:t>
       </w:r>
       <w:r>
-        <w:t xml:space="preserve"> for this well-structured and hands-on learning journey </w:t>
-      </w:r>
-      <w:r>
-        <w:rPr>
-          <w:rFonts w:ascii="Segoe UI Emoji" w:hAnsi="Segoe UI Emoji" w:cs="Segoe UI Emoji"/>
-        </w:rPr>
-        <w:t>🙌</w:t>
-      </w:r>
-      <w:r>
+        <w:rPr>
+          <w:rFonts w:ascii="Segoe UI Emoji" w:hAnsi="Segoe UI Emoji" w:cs="Segoe UI Emoji"/>
+        </w:rPr>
+        <w:t xml:space="preserve"> for such a well-structured learning experience 🙌</w:t>
+      </w:r>
+      <w:r>
+        <w:rPr>
+          <w:rFonts w:ascii="Segoe UI Emoji" w:hAnsi="Segoe UI Emoji" w:cs="Segoe UI Emoji"/>
+        </w:rPr>
         <w:br/>
-        <w:t xml:space="preserve">Looking forward to diving into streaming and real-time processing next! </w:t>
-      </w:r>
-      <w:r>
-        <w:rPr>
-          <w:rFonts w:ascii="Segoe UI Emoji" w:hAnsi="Segoe UI Emoji" w:cs="Segoe UI Emoji"/>
-        </w:rPr>
-        <w:t>🚀</w:t>
+        <w:t>Excited to continue building more real-world data engineering patterns in the coming days! 🚀</w:t>
       </w:r>
     </w:p>
     <w:p>
-      <w:r>
-        <w:t>#DatabricksWithIDC #14DaysDatabricksChallenge #Day5 #DeltaLake #Databricks #BigData #DataEngineering #ApacheSpark</w:t>
+      <w:pPr>
+        <w:rPr>
+          <w:rFonts w:ascii="Segoe UI Emoji" w:hAnsi="Segoe UI Emoji" w:cs="Segoe UI Emoji"/>
+        </w:rPr>
+      </w:pPr>
+      <w:r>
+        <w:rPr>
+          <w:rFonts w:ascii="Segoe UI Emoji" w:hAnsi="Segoe UI Emoji" w:cs="Segoe UI Emoji"/>
+        </w:rPr>
+        <w:t>#DatabricksWithIDC #14DaysDatabricksChallenge #Day6 #MedallionArchitecture #DeltaLake #Databricks #BigData #DataEngineering</w:t>
       </w:r>
     </w:p>
     <w:p/>

</xml_diff>